<commit_message>
Starting CSCI 3 Lecture 5 Activity5
</commit_message>
<xml_diff>
--- a/CSCI I, II, III/CSCI 3/Lecture 5/Activity5/Lec5_Activity1.docx
+++ b/CSCI I, II, III/CSCI 3/Lecture 5/Activity5/Lec5_Activity1.docx
@@ -698,7 +698,21 @@
           <w:sz w:val="24"/>
           <w:szCs w:val="24"/>
         </w:rPr>
-        <w:t>(3x44=5) mod 11 = 137 mod 11 = 5</w:t>
+        <w:t>(</w:t>
+      </w:r>
+      <w:r>
+        <w:rPr>
+          <w:sz w:val="24"/>
+          <w:szCs w:val="24"/>
+        </w:rPr>
+        <w:t>3x44+</w:t>
+      </w:r>
+      <w:r>
+        <w:rPr>
+          <w:sz w:val="24"/>
+          <w:szCs w:val="24"/>
+        </w:rPr>
+        <w:t>5) mod 11 = 137 mod 11 = 5</w:t>
       </w:r>
     </w:p>
     <w:p>
@@ -730,7 +744,21 @@
           <w:sz w:val="24"/>
           <w:szCs w:val="24"/>
         </w:rPr>
-        <w:t>(3x13x5) mod 11 = 44 mod 11 = 0</w:t>
+        <w:t>(</w:t>
+      </w:r>
+      <w:r>
+        <w:rPr>
+          <w:sz w:val="24"/>
+          <w:szCs w:val="24"/>
+        </w:rPr>
+        <w:t>3x13+</w:t>
+      </w:r>
+      <w:r>
+        <w:rPr>
+          <w:sz w:val="24"/>
+          <w:szCs w:val="24"/>
+        </w:rPr>
+        <w:t>5) mod 11 = 44 mod 11 = 0</w:t>
       </w:r>
     </w:p>
     <w:p>
@@ -899,7 +927,21 @@
           <w:sz w:val="24"/>
           <w:szCs w:val="24"/>
         </w:rPr>
-        <w:t>(3x94=5) mod 11 = 287 mod 11 = 1</w:t>
+        <w:t>(</w:t>
+      </w:r>
+      <w:r>
+        <w:rPr>
+          <w:sz w:val="24"/>
+          <w:szCs w:val="24"/>
+        </w:rPr>
+        <w:t>3x94+</w:t>
+      </w:r>
+      <w:r>
+        <w:rPr>
+          <w:sz w:val="24"/>
+          <w:szCs w:val="24"/>
+        </w:rPr>
+        <w:t>5) mod 11 = 287 mod 11 = 1</w:t>
       </w:r>
     </w:p>
     <w:p>
@@ -931,7 +973,21 @@
           <w:sz w:val="24"/>
           <w:szCs w:val="24"/>
         </w:rPr>
-        <w:t>(3x11=5) mod 11 = 38 mod 11 = 5 -&gt; collision</w:t>
+        <w:t>(</w:t>
+      </w:r>
+      <w:r>
+        <w:rPr>
+          <w:sz w:val="24"/>
+          <w:szCs w:val="24"/>
+        </w:rPr>
+        <w:t>3x11+</w:t>
+      </w:r>
+      <w:r>
+        <w:rPr>
+          <w:sz w:val="24"/>
+          <w:szCs w:val="24"/>
+        </w:rPr>
+        <w:t>5) mod 11 = 38 mod 11 = 5 -&gt; collision</w:t>
       </w:r>
     </w:p>
     <w:p>
@@ -1053,10 +1109,979 @@
           <w:szCs w:val="24"/>
         </w:rPr>
         <w:tab/>
-        <w:t>(h(39)+f(1)) mod 11 = (1+1) mod 11 = 2 mod 11 = 2</w:t>
+        <w:t>(h(</w:t>
+      </w:r>
+      <w:proofErr w:type="gramStart"/>
+      <w:r>
+        <w:rPr>
+          <w:sz w:val="24"/>
+          <w:szCs w:val="24"/>
+        </w:rPr>
+        <w:t>39)+</w:t>
+      </w:r>
+      <w:proofErr w:type="gramEnd"/>
+      <w:r>
+        <w:rPr>
+          <w:sz w:val="24"/>
+          <w:szCs w:val="24"/>
+        </w:rPr>
+        <w:t>f(1)) mod 11 = (1+1) mod 11 = 2 mod 11 = 2</w:t>
+      </w:r>
+    </w:p>
+    <w:p>
+      <w:pPr>
+        <w:pStyle w:val="p1"/>
+        <w:rPr>
+          <w:sz w:val="24"/>
+          <w:szCs w:val="24"/>
+        </w:rPr>
+      </w:pPr>
+      <w:r>
+        <w:rPr>
+          <w:sz w:val="24"/>
+          <w:szCs w:val="24"/>
+        </w:rPr>
+        <w:t>h</w:t>
+      </w:r>
+      <w:r>
+        <w:rPr>
+          <w:sz w:val="24"/>
+          <w:szCs w:val="24"/>
+        </w:rPr>
+        <w:t>(</w:t>
+      </w:r>
+      <w:proofErr w:type="gramStart"/>
+      <w:r>
+        <w:rPr>
+          <w:sz w:val="24"/>
+          <w:szCs w:val="24"/>
+        </w:rPr>
+        <w:t>20</w:t>
+      </w:r>
+      <w:r>
+        <w:rPr>
+          <w:sz w:val="24"/>
+          <w:szCs w:val="24"/>
+        </w:rPr>
+        <w:t>)=</w:t>
+      </w:r>
+      <w:proofErr w:type="gramEnd"/>
+      <w:r>
+        <w:rPr>
+          <w:sz w:val="24"/>
+          <w:szCs w:val="24"/>
+        </w:rPr>
+        <w:t>(</w:t>
+      </w:r>
+      <w:r>
+        <w:rPr>
+          <w:sz w:val="24"/>
+          <w:szCs w:val="24"/>
+        </w:rPr>
+        <w:t>3x20</w:t>
+      </w:r>
+      <w:r>
+        <w:rPr>
+          <w:sz w:val="24"/>
+          <w:szCs w:val="24"/>
+        </w:rPr>
+        <w:t>+5)</w:t>
+      </w:r>
+      <w:r>
+        <w:rPr>
+          <w:sz w:val="24"/>
+          <w:szCs w:val="24"/>
+        </w:rPr>
+        <w:t xml:space="preserve"> mod 11 = 65 mod 11 = 10</w:t>
+      </w:r>
+    </w:p>
+    <w:p>
+      <w:pPr>
+        <w:pStyle w:val="p1"/>
+        <w:rPr>
+          <w:sz w:val="24"/>
+          <w:szCs w:val="24"/>
+        </w:rPr>
+      </w:pPr>
+      <w:r>
+        <w:rPr>
+          <w:sz w:val="24"/>
+          <w:szCs w:val="24"/>
+        </w:rPr>
+        <w:t>h(</w:t>
+      </w:r>
+      <w:proofErr w:type="gramStart"/>
+      <w:r>
+        <w:rPr>
+          <w:sz w:val="24"/>
+          <w:szCs w:val="24"/>
+        </w:rPr>
+        <w:t>16)=</w:t>
+      </w:r>
+      <w:proofErr w:type="gramEnd"/>
+      <w:r>
+        <w:rPr>
+          <w:sz w:val="24"/>
+          <w:szCs w:val="24"/>
+        </w:rPr>
+        <w:t xml:space="preserve">(3x16+5) mod 11 = </w:t>
+      </w:r>
+      <w:r>
+        <w:rPr>
+          <w:sz w:val="24"/>
+          <w:szCs w:val="24"/>
+        </w:rPr>
+        <w:t>53</w:t>
+      </w:r>
+      <w:r>
+        <w:rPr>
+          <w:sz w:val="24"/>
+          <w:szCs w:val="24"/>
+        </w:rPr>
+        <w:t xml:space="preserve"> mod 11 = </w:t>
+      </w:r>
+      <w:r>
+        <w:rPr>
+          <w:sz w:val="24"/>
+          <w:szCs w:val="24"/>
+        </w:rPr>
+        <w:t>9 -&gt; collision</w:t>
+      </w:r>
+    </w:p>
+    <w:p>
+      <w:pPr>
+        <w:pStyle w:val="p1"/>
+        <w:rPr>
+          <w:sz w:val="24"/>
+          <w:szCs w:val="24"/>
+        </w:rPr>
+      </w:pPr>
+      <w:r>
+        <w:rPr>
+          <w:sz w:val="24"/>
+          <w:szCs w:val="24"/>
+        </w:rPr>
+        <w:tab/>
+        <w:t>(h(</w:t>
+      </w:r>
+      <w:proofErr w:type="gramStart"/>
+      <w:r>
+        <w:rPr>
+          <w:sz w:val="24"/>
+          <w:szCs w:val="24"/>
+        </w:rPr>
+        <w:t>16)+</w:t>
+      </w:r>
+      <w:proofErr w:type="gramEnd"/>
+      <w:r>
+        <w:rPr>
+          <w:sz w:val="24"/>
+          <w:szCs w:val="24"/>
+        </w:rPr>
+        <w:t>f(1)) mod 11 = (9+1) mod 11 = 10 mod 11 = 10 -&gt; collision</w:t>
+      </w:r>
+    </w:p>
+    <w:p>
+      <w:pPr>
+        <w:pStyle w:val="p1"/>
+        <w:ind w:firstLine="720"/>
+        <w:rPr>
+          <w:sz w:val="24"/>
+          <w:szCs w:val="24"/>
+        </w:rPr>
+      </w:pPr>
+      <w:r>
+        <w:rPr>
+          <w:sz w:val="24"/>
+          <w:szCs w:val="24"/>
+        </w:rPr>
+        <w:t>(h(</w:t>
+      </w:r>
+      <w:proofErr w:type="gramStart"/>
+      <w:r>
+        <w:rPr>
+          <w:sz w:val="24"/>
+          <w:szCs w:val="24"/>
+        </w:rPr>
+        <w:t>16)+</w:t>
+      </w:r>
+      <w:proofErr w:type="gramEnd"/>
+      <w:r>
+        <w:rPr>
+          <w:sz w:val="24"/>
+          <w:szCs w:val="24"/>
+        </w:rPr>
+        <w:t>f(</w:t>
+      </w:r>
+      <w:r>
+        <w:rPr>
+          <w:sz w:val="24"/>
+          <w:szCs w:val="24"/>
+        </w:rPr>
+        <w:t>2</w:t>
+      </w:r>
+      <w:r>
+        <w:rPr>
+          <w:sz w:val="24"/>
+          <w:szCs w:val="24"/>
+        </w:rPr>
+        <w:t>)) mod 11 = (</w:t>
+      </w:r>
+      <w:r>
+        <w:rPr>
+          <w:sz w:val="24"/>
+          <w:szCs w:val="24"/>
+        </w:rPr>
+        <w:t>9+2</w:t>
+      </w:r>
+      <w:r>
+        <w:rPr>
+          <w:sz w:val="24"/>
+          <w:szCs w:val="24"/>
+        </w:rPr>
+        <w:t>) mod 11 = 1</w:t>
+      </w:r>
+      <w:r>
+        <w:rPr>
+          <w:sz w:val="24"/>
+          <w:szCs w:val="24"/>
+        </w:rPr>
+        <w:t xml:space="preserve">1 mod 11 = </w:t>
+      </w:r>
+      <w:r>
+        <w:rPr>
+          <w:sz w:val="24"/>
+          <w:szCs w:val="24"/>
+        </w:rPr>
+        <w:t>0 -&gt; collision</w:t>
+      </w:r>
+    </w:p>
+    <w:p>
+      <w:pPr>
+        <w:pStyle w:val="p1"/>
+        <w:ind w:firstLine="720"/>
+        <w:rPr>
+          <w:sz w:val="24"/>
+          <w:szCs w:val="24"/>
+        </w:rPr>
+      </w:pPr>
+      <w:r>
+        <w:rPr>
+          <w:sz w:val="24"/>
+          <w:szCs w:val="24"/>
+        </w:rPr>
+        <w:t>(h(</w:t>
+      </w:r>
+      <w:proofErr w:type="gramStart"/>
+      <w:r>
+        <w:rPr>
+          <w:sz w:val="24"/>
+          <w:szCs w:val="24"/>
+        </w:rPr>
+        <w:t>16)+</w:t>
+      </w:r>
+      <w:proofErr w:type="gramEnd"/>
+      <w:r>
+        <w:rPr>
+          <w:sz w:val="24"/>
+          <w:szCs w:val="24"/>
+        </w:rPr>
+        <w:t>f(</w:t>
+      </w:r>
+      <w:r>
+        <w:rPr>
+          <w:sz w:val="24"/>
+          <w:szCs w:val="24"/>
+        </w:rPr>
+        <w:t>3</w:t>
+      </w:r>
+      <w:r>
+        <w:rPr>
+          <w:sz w:val="24"/>
+          <w:szCs w:val="24"/>
+        </w:rPr>
+        <w:t>)) mod 11 = (</w:t>
+      </w:r>
+      <w:r>
+        <w:rPr>
+          <w:sz w:val="24"/>
+          <w:szCs w:val="24"/>
+        </w:rPr>
+        <w:t>9+3</w:t>
+      </w:r>
+      <w:r>
+        <w:rPr>
+          <w:sz w:val="24"/>
+          <w:szCs w:val="24"/>
+        </w:rPr>
+        <w:t>) mod 11 = 1</w:t>
+      </w:r>
+      <w:r>
+        <w:rPr>
+          <w:sz w:val="24"/>
+          <w:szCs w:val="24"/>
+        </w:rPr>
+        <w:t>2</w:t>
+      </w:r>
+      <w:r>
+        <w:rPr>
+          <w:sz w:val="24"/>
+          <w:szCs w:val="24"/>
+        </w:rPr>
+        <w:t xml:space="preserve"> mod 11 = 1 -&gt; collision</w:t>
+      </w:r>
+    </w:p>
+    <w:p>
+      <w:pPr>
+        <w:pStyle w:val="p1"/>
+        <w:rPr>
+          <w:sz w:val="24"/>
+          <w:szCs w:val="24"/>
+        </w:rPr>
+      </w:pPr>
+      <w:r>
+        <w:rPr>
+          <w:sz w:val="24"/>
+          <w:szCs w:val="24"/>
+        </w:rPr>
+        <w:tab/>
+      </w:r>
+      <w:r>
+        <w:rPr>
+          <w:sz w:val="24"/>
+          <w:szCs w:val="24"/>
+        </w:rPr>
+        <w:t>(h(</w:t>
+      </w:r>
+      <w:proofErr w:type="gramStart"/>
+      <w:r>
+        <w:rPr>
+          <w:sz w:val="24"/>
+          <w:szCs w:val="24"/>
+        </w:rPr>
+        <w:t>16)+</w:t>
+      </w:r>
+      <w:proofErr w:type="gramEnd"/>
+      <w:r>
+        <w:rPr>
+          <w:sz w:val="24"/>
+          <w:szCs w:val="24"/>
+        </w:rPr>
+        <w:t>f(</w:t>
+      </w:r>
+      <w:r>
+        <w:rPr>
+          <w:sz w:val="24"/>
+          <w:szCs w:val="24"/>
+        </w:rPr>
+        <w:t>4</w:t>
+      </w:r>
+      <w:r>
+        <w:rPr>
+          <w:sz w:val="24"/>
+          <w:szCs w:val="24"/>
+        </w:rPr>
+        <w:t>)) mod 11 = (9+</w:t>
+      </w:r>
+      <w:r>
+        <w:rPr>
+          <w:sz w:val="24"/>
+          <w:szCs w:val="24"/>
+        </w:rPr>
+        <w:t>4</w:t>
+      </w:r>
+      <w:r>
+        <w:rPr>
+          <w:sz w:val="24"/>
+          <w:szCs w:val="24"/>
+        </w:rPr>
+        <w:t>) mod 11 = 1</w:t>
+      </w:r>
+      <w:r>
+        <w:rPr>
+          <w:sz w:val="24"/>
+          <w:szCs w:val="24"/>
+        </w:rPr>
+        <w:t>3</w:t>
+      </w:r>
+      <w:r>
+        <w:rPr>
+          <w:sz w:val="24"/>
+          <w:szCs w:val="24"/>
+        </w:rPr>
+        <w:t xml:space="preserve"> mod 11 = </w:t>
+      </w:r>
+      <w:r>
+        <w:rPr>
+          <w:sz w:val="24"/>
+          <w:szCs w:val="24"/>
+        </w:rPr>
+        <w:t>2</w:t>
+      </w:r>
+      <w:r>
+        <w:rPr>
+          <w:sz w:val="24"/>
+          <w:szCs w:val="24"/>
+        </w:rPr>
+        <w:t xml:space="preserve"> -&gt; collision</w:t>
+      </w:r>
+    </w:p>
+    <w:p>
+      <w:pPr>
+        <w:pStyle w:val="p1"/>
+        <w:rPr>
+          <w:sz w:val="24"/>
+          <w:szCs w:val="24"/>
+        </w:rPr>
+      </w:pPr>
+      <w:r>
+        <w:rPr>
+          <w:sz w:val="24"/>
+          <w:szCs w:val="24"/>
+        </w:rPr>
+        <w:tab/>
+      </w:r>
+      <w:r>
+        <w:rPr>
+          <w:sz w:val="24"/>
+          <w:szCs w:val="24"/>
+        </w:rPr>
+        <w:t>(h(</w:t>
+      </w:r>
+      <w:proofErr w:type="gramStart"/>
+      <w:r>
+        <w:rPr>
+          <w:sz w:val="24"/>
+          <w:szCs w:val="24"/>
+        </w:rPr>
+        <w:t>16)</w:t>
+      </w:r>
+      <w:r>
+        <w:rPr>
+          <w:sz w:val="24"/>
+          <w:szCs w:val="24"/>
+        </w:rPr>
+        <w:t>+</w:t>
+      </w:r>
+      <w:proofErr w:type="gramEnd"/>
+      <w:r>
+        <w:rPr>
+          <w:sz w:val="24"/>
+          <w:szCs w:val="24"/>
+        </w:rPr>
+        <w:t>f(5</w:t>
+      </w:r>
+      <w:r>
+        <w:rPr>
+          <w:sz w:val="24"/>
+          <w:szCs w:val="24"/>
+        </w:rPr>
+        <w:t>)) mod 11 = (9+</w:t>
+      </w:r>
+      <w:r>
+        <w:rPr>
+          <w:sz w:val="24"/>
+          <w:szCs w:val="24"/>
+        </w:rPr>
+        <w:t>5</w:t>
+      </w:r>
+      <w:r>
+        <w:rPr>
+          <w:sz w:val="24"/>
+          <w:szCs w:val="24"/>
+        </w:rPr>
+        <w:t>)</w:t>
+      </w:r>
+      <w:r>
+        <w:rPr>
+          <w:sz w:val="24"/>
+          <w:szCs w:val="24"/>
+        </w:rPr>
+        <w:t xml:space="preserve"> mod 11 = 14</w:t>
+      </w:r>
+      <w:r>
+        <w:rPr>
+          <w:sz w:val="24"/>
+          <w:szCs w:val="24"/>
+        </w:rPr>
+        <w:t xml:space="preserve"> mod 11 = </w:t>
+      </w:r>
+      <w:r>
+        <w:rPr>
+          <w:sz w:val="24"/>
+          <w:szCs w:val="24"/>
+        </w:rPr>
+        <w:t>3</w:t>
+      </w:r>
+      <w:r>
+        <w:rPr>
+          <w:sz w:val="24"/>
+          <w:szCs w:val="24"/>
+        </w:rPr>
+        <w:t xml:space="preserve"> -&gt; collision</w:t>
+      </w:r>
+    </w:p>
+    <w:p>
+      <w:pPr>
+        <w:pStyle w:val="p1"/>
+        <w:rPr>
+          <w:sz w:val="24"/>
+          <w:szCs w:val="24"/>
+        </w:rPr>
+      </w:pPr>
+      <w:r>
+        <w:rPr>
+          <w:sz w:val="24"/>
+          <w:szCs w:val="24"/>
+        </w:rPr>
+        <w:lastRenderedPageBreak/>
+        <w:t>h(</w:t>
+      </w:r>
+      <w:proofErr w:type="gramStart"/>
+      <w:r>
+        <w:rPr>
+          <w:sz w:val="24"/>
+          <w:szCs w:val="24"/>
+        </w:rPr>
+        <w:t>5</w:t>
+      </w:r>
+      <w:r>
+        <w:rPr>
+          <w:sz w:val="24"/>
+          <w:szCs w:val="24"/>
+        </w:rPr>
+        <w:t>)=</w:t>
+      </w:r>
+      <w:proofErr w:type="gramEnd"/>
+      <w:r>
+        <w:rPr>
+          <w:sz w:val="24"/>
+          <w:szCs w:val="24"/>
+        </w:rPr>
+        <w:t>(3x</w:t>
+      </w:r>
+      <w:r>
+        <w:rPr>
+          <w:sz w:val="24"/>
+          <w:szCs w:val="24"/>
+        </w:rPr>
+        <w:t>5</w:t>
+      </w:r>
+      <w:r>
+        <w:rPr>
+          <w:sz w:val="24"/>
+          <w:szCs w:val="24"/>
+        </w:rPr>
+        <w:t xml:space="preserve">+5) mod 11 = </w:t>
+      </w:r>
+      <w:r>
+        <w:rPr>
+          <w:sz w:val="24"/>
+          <w:szCs w:val="24"/>
+        </w:rPr>
+        <w:t>20</w:t>
+      </w:r>
+      <w:r>
+        <w:rPr>
+          <w:sz w:val="24"/>
+          <w:szCs w:val="24"/>
+        </w:rPr>
+        <w:t xml:space="preserve"> mod 11 = 9 -&gt; collision</w:t>
+      </w:r>
+    </w:p>
+    <w:p>
+      <w:pPr>
+        <w:pStyle w:val="p1"/>
+        <w:rPr>
+          <w:sz w:val="24"/>
+          <w:szCs w:val="24"/>
+        </w:rPr>
+      </w:pPr>
+      <w:r>
+        <w:rPr>
+          <w:sz w:val="24"/>
+          <w:szCs w:val="24"/>
+        </w:rPr>
+        <w:tab/>
+        <w:t>(h(</w:t>
+      </w:r>
+      <w:proofErr w:type="gramStart"/>
+      <w:r>
+        <w:rPr>
+          <w:sz w:val="24"/>
+          <w:szCs w:val="24"/>
+        </w:rPr>
+        <w:t>5)+</w:t>
+      </w:r>
+      <w:proofErr w:type="gramEnd"/>
+      <w:r>
+        <w:rPr>
+          <w:sz w:val="24"/>
+          <w:szCs w:val="24"/>
+        </w:rPr>
+        <w:t>f(1)) mod 11 = (9+1) mod 11 = 10 mod 11 = 10 -&gt; collision</w:t>
+      </w:r>
+    </w:p>
+    <w:p>
+      <w:pPr>
+        <w:pStyle w:val="p1"/>
+        <w:ind w:firstLine="720"/>
+        <w:rPr>
+          <w:sz w:val="24"/>
+          <w:szCs w:val="24"/>
+        </w:rPr>
+      </w:pPr>
+      <w:r>
+        <w:rPr>
+          <w:sz w:val="24"/>
+          <w:szCs w:val="24"/>
+        </w:rPr>
+        <w:t>(</w:t>
+      </w:r>
+      <w:r>
+        <w:rPr>
+          <w:sz w:val="24"/>
+          <w:szCs w:val="24"/>
+        </w:rPr>
+        <w:t>h(</w:t>
+      </w:r>
+      <w:proofErr w:type="gramStart"/>
+      <w:r>
+        <w:rPr>
+          <w:sz w:val="24"/>
+          <w:szCs w:val="24"/>
+        </w:rPr>
+        <w:t>5)+</w:t>
+      </w:r>
+      <w:proofErr w:type="gramEnd"/>
+      <w:r>
+        <w:rPr>
+          <w:sz w:val="24"/>
+          <w:szCs w:val="24"/>
+        </w:rPr>
+        <w:t>f(2</w:t>
+      </w:r>
+      <w:r>
+        <w:rPr>
+          <w:sz w:val="24"/>
+          <w:szCs w:val="24"/>
+        </w:rPr>
+        <w:t>)) mod 11 = (</w:t>
+      </w:r>
+      <w:r>
+        <w:rPr>
+          <w:sz w:val="24"/>
+          <w:szCs w:val="24"/>
+        </w:rPr>
+        <w:t>9+2</w:t>
+      </w:r>
+      <w:r>
+        <w:rPr>
+          <w:sz w:val="24"/>
+          <w:szCs w:val="24"/>
+        </w:rPr>
+        <w:t>)</w:t>
+      </w:r>
+      <w:r>
+        <w:rPr>
+          <w:sz w:val="24"/>
+          <w:szCs w:val="24"/>
+        </w:rPr>
+        <w:t xml:space="preserve"> mod 11 = 11 mod 11 = </w:t>
+      </w:r>
+      <w:r>
+        <w:rPr>
+          <w:sz w:val="24"/>
+          <w:szCs w:val="24"/>
+        </w:rPr>
+        <w:t>0 -&gt; collision</w:t>
+      </w:r>
+    </w:p>
+    <w:p>
+      <w:pPr>
+        <w:pStyle w:val="p1"/>
+        <w:ind w:firstLine="720"/>
+        <w:rPr>
+          <w:sz w:val="24"/>
+          <w:szCs w:val="24"/>
+        </w:rPr>
+      </w:pPr>
+      <w:r>
+        <w:rPr>
+          <w:sz w:val="24"/>
+          <w:szCs w:val="24"/>
+        </w:rPr>
+        <w:t>(h(</w:t>
+      </w:r>
+      <w:proofErr w:type="gramStart"/>
+      <w:r>
+        <w:rPr>
+          <w:sz w:val="24"/>
+          <w:szCs w:val="24"/>
+        </w:rPr>
+        <w:t>5)+</w:t>
+      </w:r>
+      <w:proofErr w:type="gramEnd"/>
+      <w:r>
+        <w:rPr>
+          <w:sz w:val="24"/>
+          <w:szCs w:val="24"/>
+        </w:rPr>
+        <w:t>f(</w:t>
+      </w:r>
+      <w:r>
+        <w:rPr>
+          <w:sz w:val="24"/>
+          <w:szCs w:val="24"/>
+        </w:rPr>
+        <w:t>3</w:t>
+      </w:r>
+      <w:r>
+        <w:rPr>
+          <w:sz w:val="24"/>
+          <w:szCs w:val="24"/>
+        </w:rPr>
+        <w:t>)) mod 11 = (9+</w:t>
+      </w:r>
+      <w:r>
+        <w:rPr>
+          <w:sz w:val="24"/>
+          <w:szCs w:val="24"/>
+        </w:rPr>
+        <w:t>3</w:t>
+      </w:r>
+      <w:r>
+        <w:rPr>
+          <w:sz w:val="24"/>
+          <w:szCs w:val="24"/>
+        </w:rPr>
+        <w:t>) mod 11 = 1</w:t>
+      </w:r>
+      <w:r>
+        <w:rPr>
+          <w:sz w:val="24"/>
+          <w:szCs w:val="24"/>
+        </w:rPr>
+        <w:t>2</w:t>
+      </w:r>
+      <w:r>
+        <w:rPr>
+          <w:sz w:val="24"/>
+          <w:szCs w:val="24"/>
+        </w:rPr>
+        <w:t xml:space="preserve"> mod 11 = 1 -&gt; collision</w:t>
+      </w:r>
+    </w:p>
+    <w:p>
+      <w:pPr>
+        <w:pStyle w:val="p1"/>
+        <w:ind w:firstLine="720"/>
+        <w:rPr>
+          <w:sz w:val="24"/>
+          <w:szCs w:val="24"/>
+        </w:rPr>
+      </w:pPr>
+      <w:r>
+        <w:rPr>
+          <w:sz w:val="24"/>
+          <w:szCs w:val="24"/>
+        </w:rPr>
+        <w:t>(</w:t>
+      </w:r>
+      <w:r>
+        <w:rPr>
+          <w:sz w:val="24"/>
+          <w:szCs w:val="24"/>
+        </w:rPr>
+        <w:t>h(</w:t>
+      </w:r>
+      <w:proofErr w:type="gramStart"/>
+      <w:r>
+        <w:rPr>
+          <w:sz w:val="24"/>
+          <w:szCs w:val="24"/>
+        </w:rPr>
+        <w:t>5)+</w:t>
+      </w:r>
+      <w:proofErr w:type="gramEnd"/>
+      <w:r>
+        <w:rPr>
+          <w:sz w:val="24"/>
+          <w:szCs w:val="24"/>
+        </w:rPr>
+        <w:t>f(4</w:t>
+      </w:r>
+      <w:r>
+        <w:rPr>
+          <w:sz w:val="24"/>
+          <w:szCs w:val="24"/>
+        </w:rPr>
+        <w:t>)) mod 11 = (</w:t>
+      </w:r>
+      <w:r>
+        <w:rPr>
+          <w:sz w:val="24"/>
+          <w:szCs w:val="24"/>
+        </w:rPr>
+        <w:t>9+4</w:t>
+      </w:r>
+      <w:r>
+        <w:rPr>
+          <w:sz w:val="24"/>
+          <w:szCs w:val="24"/>
+        </w:rPr>
+        <w:t>)</w:t>
+      </w:r>
+      <w:r>
+        <w:rPr>
+          <w:sz w:val="24"/>
+          <w:szCs w:val="24"/>
+        </w:rPr>
+        <w:t xml:space="preserve"> mod 11 = 13 mod 11 = 2</w:t>
+      </w:r>
+      <w:r>
+        <w:rPr>
+          <w:sz w:val="24"/>
+          <w:szCs w:val="24"/>
+        </w:rPr>
+        <w:t xml:space="preserve"> -&gt; collision</w:t>
+      </w:r>
+    </w:p>
+    <w:p>
+      <w:pPr>
+        <w:pStyle w:val="p1"/>
+        <w:ind w:firstLine="720"/>
+        <w:rPr>
+          <w:sz w:val="24"/>
+          <w:szCs w:val="24"/>
+        </w:rPr>
+      </w:pPr>
+      <w:r>
+        <w:rPr>
+          <w:sz w:val="24"/>
+          <w:szCs w:val="24"/>
+        </w:rPr>
+        <w:t>(</w:t>
+      </w:r>
+      <w:r>
+        <w:rPr>
+          <w:sz w:val="24"/>
+          <w:szCs w:val="24"/>
+        </w:rPr>
+        <w:t>h(</w:t>
+      </w:r>
+      <w:proofErr w:type="gramStart"/>
+      <w:r>
+        <w:rPr>
+          <w:sz w:val="24"/>
+          <w:szCs w:val="24"/>
+        </w:rPr>
+        <w:t>5)+</w:t>
+      </w:r>
+      <w:proofErr w:type="gramEnd"/>
+      <w:r>
+        <w:rPr>
+          <w:sz w:val="24"/>
+          <w:szCs w:val="24"/>
+        </w:rPr>
+        <w:t>f(5</w:t>
+      </w:r>
+      <w:r>
+        <w:rPr>
+          <w:sz w:val="24"/>
+          <w:szCs w:val="24"/>
+        </w:rPr>
+        <w:t>)) mod 11 = (</w:t>
+      </w:r>
+      <w:r>
+        <w:rPr>
+          <w:sz w:val="24"/>
+          <w:szCs w:val="24"/>
+        </w:rPr>
+        <w:t>9+5</w:t>
+      </w:r>
+      <w:r>
+        <w:rPr>
+          <w:sz w:val="24"/>
+          <w:szCs w:val="24"/>
+        </w:rPr>
+        <w:t>)</w:t>
+      </w:r>
+      <w:r>
+        <w:rPr>
+          <w:sz w:val="24"/>
+          <w:szCs w:val="24"/>
+        </w:rPr>
+        <w:t xml:space="preserve"> mod 11 = 14 mod 11 = 3</w:t>
+      </w:r>
+      <w:r>
+        <w:rPr>
+          <w:sz w:val="24"/>
+          <w:szCs w:val="24"/>
+        </w:rPr>
+        <w:t xml:space="preserve"> -&gt; collision</w:t>
+      </w:r>
+    </w:p>
+    <w:p>
+      <w:pPr>
+        <w:pStyle w:val="p1"/>
+        <w:ind w:firstLine="720"/>
+        <w:rPr>
+          <w:sz w:val="24"/>
+          <w:szCs w:val="24"/>
+        </w:rPr>
+      </w:pPr>
+      <w:r>
+        <w:rPr>
+          <w:sz w:val="24"/>
+          <w:szCs w:val="24"/>
+        </w:rPr>
+        <w:t>(</w:t>
+      </w:r>
+      <w:r>
+        <w:rPr>
+          <w:sz w:val="24"/>
+          <w:szCs w:val="24"/>
+        </w:rPr>
+        <w:t>h(5)+f(6</w:t>
+      </w:r>
+      <w:r>
+        <w:rPr>
+          <w:sz w:val="24"/>
+          <w:szCs w:val="24"/>
+        </w:rPr>
+        <w:t>)) mod 11 = (</w:t>
+      </w:r>
+      <w:r>
+        <w:rPr>
+          <w:sz w:val="24"/>
+          <w:szCs w:val="24"/>
+        </w:rPr>
+        <w:t>9+6</w:t>
+      </w:r>
+      <w:r>
+        <w:rPr>
+          <w:sz w:val="24"/>
+          <w:szCs w:val="24"/>
+        </w:rPr>
+        <w:t>)</w:t>
+      </w:r>
+      <w:r>
+        <w:rPr>
+          <w:sz w:val="24"/>
+          <w:szCs w:val="24"/>
+        </w:rPr>
+        <w:t xml:space="preserve"> mod 11 = 15 mod 11 = 4</w:t>
       </w:r>
       <w:bookmarkStart w:id="0" w:name="_GoBack"/>
       <w:bookmarkEnd w:id="0"/>
+      <w:r>
+        <w:rPr>
+          <w:sz w:val="24"/>
+          <w:szCs w:val="24"/>
+        </w:rPr>
+        <w:t xml:space="preserve"> -&gt; collision</w:t>
+      </w:r>
     </w:p>
     <w:p>
       <w:pPr>

</xml_diff>

<commit_message>
Finishing CSCI 3 Lecture 5 Activity5
</commit_message>
<xml_diff>
--- a/CSCI I, II, III/CSCI 3/Lecture 5/Activity5/Lec5_Activity1.docx
+++ b/CSCI I, II, III/CSCI 3/Lecture 5/Activity5/Lec5_Activity1.docx
@@ -2043,7 +2043,23 @@
           <w:sz w:val="24"/>
           <w:szCs w:val="24"/>
         </w:rPr>
-        <w:t>h(5)+f(6</w:t>
+        <w:t>h(</w:t>
+      </w:r>
+      <w:proofErr w:type="gramStart"/>
+      <w:r>
+        <w:rPr>
+          <w:sz w:val="24"/>
+          <w:szCs w:val="24"/>
+        </w:rPr>
+        <w:t>5)+</w:t>
+      </w:r>
+      <w:proofErr w:type="gramEnd"/>
+      <w:r>
+        <w:rPr>
+          <w:sz w:val="24"/>
+          <w:szCs w:val="24"/>
+        </w:rPr>
+        <w:t>f(6</w:t>
       </w:r>
       <w:r>
         <w:rPr>
@@ -2073,54 +2089,35 @@
         </w:rPr>
         <w:t xml:space="preserve"> mod 11 = 15 mod 11 = 4</w:t>
       </w:r>
+      <w:r>
+        <w:rPr>
+          <w:sz w:val="24"/>
+          <w:szCs w:val="24"/>
+        </w:rPr>
+        <w:t xml:space="preserve"> -&gt; collision</w:t>
+      </w:r>
+    </w:p>
+    <w:p>
+      <w:pPr>
+        <w:pStyle w:val="p1"/>
+        <w:ind w:left="360"/>
+        <w:rPr>
+          <w:sz w:val="24"/>
+          <w:szCs w:val="24"/>
+        </w:rPr>
+      </w:pPr>
+    </w:p>
+    <w:p>
+      <w:pPr>
+        <w:pStyle w:val="p1"/>
+        <w:ind w:left="360"/>
+        <w:rPr>
+          <w:sz w:val="24"/>
+          <w:szCs w:val="24"/>
+        </w:rPr>
+      </w:pPr>
       <w:bookmarkStart w:id="0" w:name="_GoBack"/>
       <w:bookmarkEnd w:id="0"/>
-      <w:r>
-        <w:rPr>
-          <w:sz w:val="24"/>
-          <w:szCs w:val="24"/>
-        </w:rPr>
-        <w:t xml:space="preserve"> -&gt; collision</w:t>
-      </w:r>
-    </w:p>
-    <w:p>
-      <w:pPr>
-        <w:pStyle w:val="p1"/>
-        <w:ind w:left="360"/>
-        <w:rPr>
-          <w:sz w:val="24"/>
-          <w:szCs w:val="24"/>
-        </w:rPr>
-      </w:pPr>
-    </w:p>
-    <w:p>
-      <w:pPr>
-        <w:pStyle w:val="p1"/>
-        <w:rPr>
-          <w:sz w:val="24"/>
-          <w:szCs w:val="24"/>
-        </w:rPr>
-      </w:pPr>
-    </w:p>
-    <w:p>
-      <w:pPr>
-        <w:pStyle w:val="p1"/>
-        <w:ind w:left="360"/>
-        <w:rPr>
-          <w:sz w:val="24"/>
-          <w:szCs w:val="24"/>
-        </w:rPr>
-      </w:pPr>
-    </w:p>
-    <w:p>
-      <w:pPr>
-        <w:pStyle w:val="p1"/>
-        <w:ind w:left="360"/>
-        <w:rPr>
-          <w:sz w:val="24"/>
-          <w:szCs w:val="24"/>
-        </w:rPr>
-      </w:pPr>
     </w:p>
     <w:p>
       <w:pPr>
@@ -2177,24 +2174,6 @@
     <w:p>
       <w:pPr>
         <w:pStyle w:val="p1"/>
-        <w:rPr>
-          <w:sz w:val="24"/>
-          <w:szCs w:val="24"/>
-        </w:rPr>
-      </w:pPr>
-    </w:p>
-    <w:p>
-      <w:pPr>
-        <w:pStyle w:val="p1"/>
-        <w:rPr>
-          <w:sz w:val="24"/>
-          <w:szCs w:val="24"/>
-        </w:rPr>
-      </w:pPr>
-    </w:p>
-    <w:p>
-      <w:pPr>
-        <w:pStyle w:val="p1"/>
         <w:numPr>
           <w:ilvl w:val="0"/>
           <w:numId w:val="6"/>
@@ -2458,6 +2437,680 @@
           <w:szCs w:val="24"/>
         </w:rPr>
       </w:pPr>
+      <w:r>
+        <w:rPr>
+          <w:noProof/>
+        </w:rPr>
+        <w:drawing>
+          <wp:inline distT="0" distB="0" distL="0" distR="0" wp14:anchorId="0A4E4AF0" wp14:editId="789D877D">
+            <wp:extent cx="4038095" cy="2171429"/>
+            <wp:effectExtent l="0" t="0" r="635" b="635"/>
+            <wp:docPr id="2" name="Picture 2"/>
+            <wp:cNvGraphicFramePr>
+              <a:graphicFrameLocks xmlns:a="http://schemas.openxmlformats.org/drawingml/2006/main" noChangeAspect="1"/>
+            </wp:cNvGraphicFramePr>
+            <a:graphic xmlns:a="http://schemas.openxmlformats.org/drawingml/2006/main">
+              <a:graphicData uri="http://schemas.openxmlformats.org/drawingml/2006/picture">
+                <pic:pic xmlns:pic="http://schemas.openxmlformats.org/drawingml/2006/picture">
+                  <pic:nvPicPr>
+                    <pic:cNvPr id="1" name=""/>
+                    <pic:cNvPicPr/>
+                  </pic:nvPicPr>
+                  <pic:blipFill>
+                    <a:blip r:embed="rId5"/>
+                    <a:stretch>
+                      <a:fillRect/>
+                    </a:stretch>
+                  </pic:blipFill>
+                  <pic:spPr>
+                    <a:xfrm>
+                      <a:off x="0" y="0"/>
+                      <a:ext cx="4038095" cy="2171429"/>
+                    </a:xfrm>
+                    <a:prstGeom prst="rect">
+                      <a:avLst/>
+                    </a:prstGeom>
+                  </pic:spPr>
+                </pic:pic>
+              </a:graphicData>
+            </a:graphic>
+          </wp:inline>
+        </w:drawing>
+      </w:r>
+    </w:p>
+    <w:p>
+      <w:pPr>
+        <w:pStyle w:val="p1"/>
+        <w:rPr>
+          <w:sz w:val="24"/>
+          <w:szCs w:val="24"/>
+        </w:rPr>
+      </w:pPr>
+    </w:p>
+    <w:p>
+      <w:pPr>
+        <w:pStyle w:val="p1"/>
+        <w:rPr>
+          <w:sz w:val="24"/>
+          <w:szCs w:val="24"/>
+        </w:rPr>
+      </w:pPr>
+      <w:r>
+        <w:rPr>
+          <w:rFonts w:ascii="Courier New" w:hAnsi="Courier New" w:cs="Courier New"/>
+          <w:color w:val="941EDF"/>
+        </w:rPr>
+        <w:t>import</w:t>
+      </w:r>
+      <w:r>
+        <w:rPr>
+          <w:rFonts w:ascii="Courier New" w:hAnsi="Courier New" w:cs="Courier New"/>
+          <w:color w:val="000000"/>
+        </w:rPr>
+        <w:t xml:space="preserve"> </w:t>
+      </w:r>
+      <w:proofErr w:type="spellStart"/>
+      <w:r>
+        <w:rPr>
+          <w:rFonts w:ascii="Courier New" w:hAnsi="Courier New" w:cs="Courier New"/>
+          <w:color w:val="000000"/>
+        </w:rPr>
+        <w:t>java.util.ArrayList</w:t>
+      </w:r>
+      <w:proofErr w:type="spellEnd"/>
+      <w:r>
+        <w:rPr>
+          <w:rFonts w:ascii="Courier New" w:hAnsi="Courier New" w:cs="Courier New"/>
+          <w:color w:val="000000"/>
+        </w:rPr>
+        <w:t>;</w:t>
+      </w:r>
+      <w:r>
+        <w:rPr>
+          <w:rFonts w:ascii="Courier New" w:hAnsi="Courier New" w:cs="Courier New"/>
+          <w:color w:val="000000"/>
+        </w:rPr>
+        <w:br/>
+      </w:r>
+      <w:r>
+        <w:rPr>
+          <w:rFonts w:ascii="Courier New" w:hAnsi="Courier New" w:cs="Courier New"/>
+          <w:color w:val="000000"/>
+        </w:rPr>
+        <w:br/>
+      </w:r>
+      <w:r>
+        <w:rPr>
+          <w:rFonts w:ascii="Courier New" w:hAnsi="Courier New" w:cs="Courier New"/>
+          <w:color w:val="941EDF"/>
+        </w:rPr>
+        <w:t>public</w:t>
+      </w:r>
+      <w:r>
+        <w:rPr>
+          <w:rFonts w:ascii="Courier New" w:hAnsi="Courier New" w:cs="Courier New"/>
+          <w:color w:val="000000"/>
+        </w:rPr>
+        <w:t xml:space="preserve"> </w:t>
+      </w:r>
+      <w:r>
+        <w:rPr>
+          <w:rFonts w:ascii="Courier New" w:hAnsi="Courier New" w:cs="Courier New"/>
+          <w:color w:val="941EDF"/>
+        </w:rPr>
+        <w:t>class</w:t>
+      </w:r>
+      <w:r>
+        <w:rPr>
+          <w:rFonts w:ascii="Courier New" w:hAnsi="Courier New" w:cs="Courier New"/>
+          <w:color w:val="000000"/>
+        </w:rPr>
+        <w:t xml:space="preserve"> </w:t>
+      </w:r>
+      <w:proofErr w:type="spellStart"/>
+      <w:r>
+        <w:rPr>
+          <w:rFonts w:ascii="Courier New" w:hAnsi="Courier New" w:cs="Courier New"/>
+          <w:color w:val="000000"/>
+        </w:rPr>
+        <w:t>Hashable</w:t>
+      </w:r>
+      <w:proofErr w:type="spellEnd"/>
+      <w:r>
+        <w:rPr>
+          <w:rFonts w:ascii="Courier New" w:hAnsi="Courier New" w:cs="Courier New"/>
+          <w:color w:val="000000"/>
+        </w:rPr>
+        <w:t xml:space="preserve"> {</w:t>
+      </w:r>
+      <w:r>
+        <w:rPr>
+          <w:rFonts w:ascii="Courier New" w:hAnsi="Courier New" w:cs="Courier New"/>
+          <w:color w:val="000000"/>
+        </w:rPr>
+        <w:br/>
+        <w:t xml:space="preserve">   </w:t>
+      </w:r>
+      <w:r>
+        <w:rPr>
+          <w:rFonts w:ascii="Courier New" w:hAnsi="Courier New" w:cs="Courier New"/>
+          <w:color w:val="941EDF"/>
+        </w:rPr>
+        <w:t>public</w:t>
+      </w:r>
+      <w:r>
+        <w:rPr>
+          <w:rFonts w:ascii="Courier New" w:hAnsi="Courier New" w:cs="Courier New"/>
+          <w:color w:val="000000"/>
+        </w:rPr>
+        <w:t xml:space="preserve"> </w:t>
+      </w:r>
+      <w:r>
+        <w:rPr>
+          <w:rFonts w:ascii="Courier New" w:hAnsi="Courier New" w:cs="Courier New"/>
+          <w:color w:val="941EDF"/>
+        </w:rPr>
+        <w:t>static</w:t>
+      </w:r>
+      <w:r>
+        <w:rPr>
+          <w:rFonts w:ascii="Courier New" w:hAnsi="Courier New" w:cs="Courier New"/>
+          <w:color w:val="000000"/>
+        </w:rPr>
+        <w:t xml:space="preserve"> </w:t>
+      </w:r>
+      <w:r>
+        <w:rPr>
+          <w:rFonts w:ascii="Courier New" w:hAnsi="Courier New" w:cs="Courier New"/>
+          <w:color w:val="941EDF"/>
+        </w:rPr>
+        <w:t>void</w:t>
+      </w:r>
+      <w:r>
+        <w:rPr>
+          <w:rFonts w:ascii="Courier New" w:hAnsi="Courier New" w:cs="Courier New"/>
+          <w:color w:val="000000"/>
+        </w:rPr>
+        <w:t xml:space="preserve"> main(String[] </w:t>
+      </w:r>
+      <w:proofErr w:type="spellStart"/>
+      <w:r>
+        <w:rPr>
+          <w:rFonts w:ascii="Courier New" w:hAnsi="Courier New" w:cs="Courier New"/>
+          <w:color w:val="000000"/>
+        </w:rPr>
+        <w:t>args</w:t>
+      </w:r>
+      <w:proofErr w:type="spellEnd"/>
+      <w:r>
+        <w:rPr>
+          <w:rFonts w:ascii="Courier New" w:hAnsi="Courier New" w:cs="Courier New"/>
+          <w:color w:val="000000"/>
+        </w:rPr>
+        <w:t xml:space="preserve">) </w:t>
+      </w:r>
+      <w:r>
+        <w:rPr>
+          <w:rFonts w:ascii="Courier New" w:hAnsi="Courier New" w:cs="Courier New"/>
+          <w:color w:val="000000"/>
+        </w:rPr>
+        <w:br/>
+        <w:t xml:space="preserve">   {</w:t>
+      </w:r>
+      <w:r>
+        <w:rPr>
+          <w:rFonts w:ascii="Courier New" w:hAnsi="Courier New" w:cs="Courier New"/>
+          <w:color w:val="000000"/>
+        </w:rPr>
+        <w:br/>
+      </w:r>
+      <w:r>
+        <w:rPr>
+          <w:rFonts w:ascii="Courier New" w:hAnsi="Courier New" w:cs="Courier New"/>
+          <w:color w:val="000000"/>
+        </w:rPr>
+        <w:lastRenderedPageBreak/>
+        <w:t xml:space="preserve">      Integer </w:t>
+      </w:r>
+      <w:proofErr w:type="spellStart"/>
+      <w:r>
+        <w:rPr>
+          <w:rFonts w:ascii="Courier New" w:hAnsi="Courier New" w:cs="Courier New"/>
+          <w:color w:val="000000"/>
+        </w:rPr>
+        <w:t>i</w:t>
+      </w:r>
+      <w:proofErr w:type="spellEnd"/>
+      <w:r>
+        <w:rPr>
+          <w:rFonts w:ascii="Courier New" w:hAnsi="Courier New" w:cs="Courier New"/>
+          <w:color w:val="000000"/>
+        </w:rPr>
+        <w:t xml:space="preserve"> = </w:t>
+      </w:r>
+      <w:r>
+        <w:rPr>
+          <w:rFonts w:ascii="Courier New" w:hAnsi="Courier New" w:cs="Courier New"/>
+          <w:color w:val="941EDF"/>
+        </w:rPr>
+        <w:t>new</w:t>
+      </w:r>
+      <w:r>
+        <w:rPr>
+          <w:rFonts w:ascii="Courier New" w:hAnsi="Courier New" w:cs="Courier New"/>
+          <w:color w:val="000000"/>
+        </w:rPr>
+        <w:t xml:space="preserve"> Integer(2018);</w:t>
+      </w:r>
+      <w:r>
+        <w:rPr>
+          <w:rFonts w:ascii="Courier New" w:hAnsi="Courier New" w:cs="Courier New"/>
+          <w:color w:val="000000"/>
+        </w:rPr>
+        <w:br/>
+        <w:t xml:space="preserve">      String </w:t>
+      </w:r>
+      <w:proofErr w:type="spellStart"/>
+      <w:r>
+        <w:rPr>
+          <w:rFonts w:ascii="Courier New" w:hAnsi="Courier New" w:cs="Courier New"/>
+          <w:color w:val="000000"/>
+        </w:rPr>
+        <w:t>str</w:t>
+      </w:r>
+      <w:proofErr w:type="spellEnd"/>
+      <w:r>
+        <w:rPr>
+          <w:rFonts w:ascii="Courier New" w:hAnsi="Courier New" w:cs="Courier New"/>
+          <w:color w:val="000000"/>
+        </w:rPr>
+        <w:t>=</w:t>
+      </w:r>
+      <w:r>
+        <w:rPr>
+          <w:rFonts w:ascii="Courier New" w:hAnsi="Courier New" w:cs="Courier New"/>
+          <w:color w:val="00CB00"/>
+        </w:rPr>
+        <w:t>"2018"</w:t>
+      </w:r>
+      <w:r>
+        <w:rPr>
+          <w:rFonts w:ascii="Courier New" w:hAnsi="Courier New" w:cs="Courier New"/>
+          <w:color w:val="000000"/>
+        </w:rPr>
+        <w:t>;</w:t>
+      </w:r>
+      <w:r>
+        <w:rPr>
+          <w:rFonts w:ascii="Courier New" w:hAnsi="Courier New" w:cs="Courier New"/>
+          <w:color w:val="000000"/>
+        </w:rPr>
+        <w:br/>
+        <w:t xml:space="preserve">      </w:t>
+      </w:r>
+      <w:proofErr w:type="spellStart"/>
+      <w:r>
+        <w:rPr>
+          <w:rFonts w:ascii="Courier New" w:hAnsi="Courier New" w:cs="Courier New"/>
+          <w:color w:val="000000"/>
+        </w:rPr>
+        <w:t>StringBuffer</w:t>
+      </w:r>
+      <w:proofErr w:type="spellEnd"/>
+      <w:r>
+        <w:rPr>
+          <w:rFonts w:ascii="Courier New" w:hAnsi="Courier New" w:cs="Courier New"/>
+          <w:color w:val="000000"/>
+        </w:rPr>
+        <w:t xml:space="preserve"> </w:t>
+      </w:r>
+      <w:proofErr w:type="spellStart"/>
+      <w:r>
+        <w:rPr>
+          <w:rFonts w:ascii="Courier New" w:hAnsi="Courier New" w:cs="Courier New"/>
+          <w:color w:val="000000"/>
+        </w:rPr>
+        <w:t>sb</w:t>
+      </w:r>
+      <w:proofErr w:type="spellEnd"/>
+      <w:r>
+        <w:rPr>
+          <w:rFonts w:ascii="Courier New" w:hAnsi="Courier New" w:cs="Courier New"/>
+          <w:color w:val="000000"/>
+        </w:rPr>
+        <w:t xml:space="preserve"> = </w:t>
+      </w:r>
+      <w:r>
+        <w:rPr>
+          <w:rFonts w:ascii="Courier New" w:hAnsi="Courier New" w:cs="Courier New"/>
+          <w:color w:val="941EDF"/>
+        </w:rPr>
+        <w:t>new</w:t>
+      </w:r>
+      <w:r>
+        <w:rPr>
+          <w:rFonts w:ascii="Courier New" w:hAnsi="Courier New" w:cs="Courier New"/>
+          <w:color w:val="000000"/>
+        </w:rPr>
+        <w:t xml:space="preserve"> </w:t>
+      </w:r>
+      <w:proofErr w:type="spellStart"/>
+      <w:r>
+        <w:rPr>
+          <w:rFonts w:ascii="Courier New" w:hAnsi="Courier New" w:cs="Courier New"/>
+          <w:color w:val="000000"/>
+        </w:rPr>
+        <w:t>StringBuffer</w:t>
+      </w:r>
+      <w:proofErr w:type="spellEnd"/>
+      <w:r>
+        <w:rPr>
+          <w:rFonts w:ascii="Courier New" w:hAnsi="Courier New" w:cs="Courier New"/>
+          <w:color w:val="000000"/>
+        </w:rPr>
+        <w:t>(</w:t>
+      </w:r>
+      <w:r>
+        <w:rPr>
+          <w:rFonts w:ascii="Courier New" w:hAnsi="Courier New" w:cs="Courier New"/>
+          <w:color w:val="00CB00"/>
+        </w:rPr>
+        <w:t>"2018"</w:t>
+      </w:r>
+      <w:r>
+        <w:rPr>
+          <w:rFonts w:ascii="Courier New" w:hAnsi="Courier New" w:cs="Courier New"/>
+          <w:color w:val="000000"/>
+        </w:rPr>
+        <w:t>);</w:t>
+      </w:r>
+      <w:r>
+        <w:rPr>
+          <w:rFonts w:ascii="Courier New" w:hAnsi="Courier New" w:cs="Courier New"/>
+          <w:color w:val="000000"/>
+        </w:rPr>
+        <w:br/>
+        <w:t xml:space="preserve">      </w:t>
+      </w:r>
+      <w:proofErr w:type="spellStart"/>
+      <w:r>
+        <w:rPr>
+          <w:rFonts w:ascii="Courier New" w:hAnsi="Courier New" w:cs="Courier New"/>
+          <w:color w:val="000000"/>
+        </w:rPr>
+        <w:t>ArrayList</w:t>
+      </w:r>
+      <w:proofErr w:type="spellEnd"/>
+      <w:r>
+        <w:rPr>
+          <w:rFonts w:ascii="Courier New" w:hAnsi="Courier New" w:cs="Courier New"/>
+          <w:color w:val="000000"/>
+        </w:rPr>
+        <w:t xml:space="preserve"> al = </w:t>
+      </w:r>
+      <w:r>
+        <w:rPr>
+          <w:rFonts w:ascii="Courier New" w:hAnsi="Courier New" w:cs="Courier New"/>
+          <w:color w:val="941EDF"/>
+        </w:rPr>
+        <w:t>new</w:t>
+      </w:r>
+      <w:r>
+        <w:rPr>
+          <w:rFonts w:ascii="Courier New" w:hAnsi="Courier New" w:cs="Courier New"/>
+          <w:color w:val="000000"/>
+        </w:rPr>
+        <w:t xml:space="preserve"> </w:t>
+      </w:r>
+      <w:proofErr w:type="spellStart"/>
+      <w:r>
+        <w:rPr>
+          <w:rFonts w:ascii="Courier New" w:hAnsi="Courier New" w:cs="Courier New"/>
+          <w:color w:val="000000"/>
+        </w:rPr>
+        <w:t>ArrayList</w:t>
+      </w:r>
+      <w:proofErr w:type="spellEnd"/>
+      <w:r>
+        <w:rPr>
+          <w:rFonts w:ascii="Courier New" w:hAnsi="Courier New" w:cs="Courier New"/>
+          <w:color w:val="000000"/>
+        </w:rPr>
+        <w:t>();</w:t>
+      </w:r>
+      <w:r>
+        <w:rPr>
+          <w:rFonts w:ascii="Courier New" w:hAnsi="Courier New" w:cs="Courier New"/>
+          <w:color w:val="000000"/>
+        </w:rPr>
+        <w:br/>
+        <w:t xml:space="preserve">      </w:t>
+      </w:r>
+      <w:proofErr w:type="spellStart"/>
+      <w:r>
+        <w:rPr>
+          <w:rFonts w:ascii="Courier New" w:hAnsi="Courier New" w:cs="Courier New"/>
+          <w:color w:val="000000"/>
+        </w:rPr>
+        <w:t>al.add</w:t>
+      </w:r>
+      <w:proofErr w:type="spellEnd"/>
+      <w:r>
+        <w:rPr>
+          <w:rFonts w:ascii="Courier New" w:hAnsi="Courier New" w:cs="Courier New"/>
+          <w:color w:val="000000"/>
+        </w:rPr>
+        <w:t>(</w:t>
+      </w:r>
+      <w:proofErr w:type="spellStart"/>
+      <w:r>
+        <w:rPr>
+          <w:rFonts w:ascii="Courier New" w:hAnsi="Courier New" w:cs="Courier New"/>
+          <w:color w:val="000000"/>
+        </w:rPr>
+        <w:t>i</w:t>
+      </w:r>
+      <w:proofErr w:type="spellEnd"/>
+      <w:r>
+        <w:rPr>
+          <w:rFonts w:ascii="Courier New" w:hAnsi="Courier New" w:cs="Courier New"/>
+          <w:color w:val="000000"/>
+        </w:rPr>
+        <w:t>);</w:t>
+      </w:r>
+      <w:r>
+        <w:rPr>
+          <w:rFonts w:ascii="Courier New" w:hAnsi="Courier New" w:cs="Courier New"/>
+          <w:color w:val="000000"/>
+        </w:rPr>
+        <w:br/>
+        <w:t xml:space="preserve">      </w:t>
+      </w:r>
+      <w:proofErr w:type="spellStart"/>
+      <w:r>
+        <w:rPr>
+          <w:rFonts w:ascii="Courier New" w:hAnsi="Courier New" w:cs="Courier New"/>
+          <w:color w:val="000000"/>
+        </w:rPr>
+        <w:t>System.out.println</w:t>
+      </w:r>
+      <w:proofErr w:type="spellEnd"/>
+      <w:r>
+        <w:rPr>
+          <w:rFonts w:ascii="Courier New" w:hAnsi="Courier New" w:cs="Courier New"/>
+          <w:color w:val="000000"/>
+        </w:rPr>
+        <w:t>(</w:t>
+      </w:r>
+      <w:proofErr w:type="spellStart"/>
+      <w:r>
+        <w:rPr>
+          <w:rFonts w:ascii="Courier New" w:hAnsi="Courier New" w:cs="Courier New"/>
+          <w:color w:val="000000"/>
+        </w:rPr>
+        <w:t>i.hashCode</w:t>
+      </w:r>
+      <w:proofErr w:type="spellEnd"/>
+      <w:r>
+        <w:rPr>
+          <w:rFonts w:ascii="Courier New" w:hAnsi="Courier New" w:cs="Courier New"/>
+          <w:color w:val="000000"/>
+        </w:rPr>
+        <w:t>());</w:t>
+      </w:r>
+      <w:r>
+        <w:rPr>
+          <w:rFonts w:ascii="Courier New" w:hAnsi="Courier New" w:cs="Courier New"/>
+          <w:color w:val="000000"/>
+        </w:rPr>
+        <w:br/>
+        <w:t xml:space="preserve">      </w:t>
+      </w:r>
+      <w:proofErr w:type="spellStart"/>
+      <w:r>
+        <w:rPr>
+          <w:rFonts w:ascii="Courier New" w:hAnsi="Courier New" w:cs="Courier New"/>
+          <w:color w:val="000000"/>
+        </w:rPr>
+        <w:t>System.out.println</w:t>
+      </w:r>
+      <w:proofErr w:type="spellEnd"/>
+      <w:r>
+        <w:rPr>
+          <w:rFonts w:ascii="Courier New" w:hAnsi="Courier New" w:cs="Courier New"/>
+          <w:color w:val="000000"/>
+        </w:rPr>
+        <w:t>(</w:t>
+      </w:r>
+      <w:proofErr w:type="spellStart"/>
+      <w:r>
+        <w:rPr>
+          <w:rFonts w:ascii="Courier New" w:hAnsi="Courier New" w:cs="Courier New"/>
+          <w:color w:val="000000"/>
+        </w:rPr>
+        <w:t>str.hashCode</w:t>
+      </w:r>
+      <w:proofErr w:type="spellEnd"/>
+      <w:r>
+        <w:rPr>
+          <w:rFonts w:ascii="Courier New" w:hAnsi="Courier New" w:cs="Courier New"/>
+          <w:color w:val="000000"/>
+        </w:rPr>
+        <w:t>());</w:t>
+      </w:r>
+      <w:r>
+        <w:rPr>
+          <w:rFonts w:ascii="Courier New" w:hAnsi="Courier New" w:cs="Courier New"/>
+          <w:color w:val="000000"/>
+        </w:rPr>
+        <w:br/>
+        <w:t xml:space="preserve">      </w:t>
+      </w:r>
+      <w:proofErr w:type="spellStart"/>
+      <w:r>
+        <w:rPr>
+          <w:rFonts w:ascii="Courier New" w:hAnsi="Courier New" w:cs="Courier New"/>
+          <w:color w:val="000000"/>
+        </w:rPr>
+        <w:t>System.out.println</w:t>
+      </w:r>
+      <w:proofErr w:type="spellEnd"/>
+      <w:r>
+        <w:rPr>
+          <w:rFonts w:ascii="Courier New" w:hAnsi="Courier New" w:cs="Courier New"/>
+          <w:color w:val="000000"/>
+        </w:rPr>
+        <w:t>(</w:t>
+      </w:r>
+      <w:proofErr w:type="spellStart"/>
+      <w:r>
+        <w:rPr>
+          <w:rFonts w:ascii="Courier New" w:hAnsi="Courier New" w:cs="Courier New"/>
+          <w:color w:val="000000"/>
+        </w:rPr>
+        <w:t>sb.hashCode</w:t>
+      </w:r>
+      <w:proofErr w:type="spellEnd"/>
+      <w:r>
+        <w:rPr>
+          <w:rFonts w:ascii="Courier New" w:hAnsi="Courier New" w:cs="Courier New"/>
+          <w:color w:val="000000"/>
+        </w:rPr>
+        <w:t>());</w:t>
+      </w:r>
+      <w:r>
+        <w:rPr>
+          <w:rFonts w:ascii="Courier New" w:hAnsi="Courier New" w:cs="Courier New"/>
+          <w:color w:val="000000"/>
+        </w:rPr>
+        <w:br/>
+        <w:t xml:space="preserve">      </w:t>
+      </w:r>
+      <w:proofErr w:type="spellStart"/>
+      <w:r>
+        <w:rPr>
+          <w:rFonts w:ascii="Courier New" w:hAnsi="Courier New" w:cs="Courier New"/>
+          <w:color w:val="000000"/>
+        </w:rPr>
+        <w:t>System.out.println</w:t>
+      </w:r>
+      <w:proofErr w:type="spellEnd"/>
+      <w:r>
+        <w:rPr>
+          <w:rFonts w:ascii="Courier New" w:hAnsi="Courier New" w:cs="Courier New"/>
+          <w:color w:val="000000"/>
+        </w:rPr>
+        <w:t>(</w:t>
+      </w:r>
+      <w:proofErr w:type="spellStart"/>
+      <w:r>
+        <w:rPr>
+          <w:rFonts w:ascii="Courier New" w:hAnsi="Courier New" w:cs="Courier New"/>
+          <w:color w:val="000000"/>
+        </w:rPr>
+        <w:t>al.hashCode</w:t>
+      </w:r>
+      <w:proofErr w:type="spellEnd"/>
+      <w:r>
+        <w:rPr>
+          <w:rFonts w:ascii="Courier New" w:hAnsi="Courier New" w:cs="Courier New"/>
+          <w:color w:val="000000"/>
+        </w:rPr>
+        <w:t>());</w:t>
+      </w:r>
+      <w:r>
+        <w:rPr>
+          <w:rFonts w:ascii="Courier New" w:hAnsi="Courier New" w:cs="Courier New"/>
+          <w:color w:val="000000"/>
+        </w:rPr>
+        <w:br/>
+        <w:t xml:space="preserve">     </w:t>
+      </w:r>
+      <w:r>
+        <w:rPr>
+          <w:rFonts w:ascii="Courier New" w:hAnsi="Courier New" w:cs="Courier New"/>
+          <w:color w:val="000000"/>
+        </w:rPr>
+        <w:br/>
+        <w:t xml:space="preserve">   }</w:t>
+      </w:r>
+      <w:r>
+        <w:rPr>
+          <w:rFonts w:ascii="Courier New" w:hAnsi="Courier New" w:cs="Courier New"/>
+          <w:color w:val="000000"/>
+        </w:rPr>
+        <w:br/>
+        <w:t>}</w:t>
+      </w:r>
+    </w:p>
+    <w:p>
+      <w:pPr>
+        <w:pStyle w:val="p1"/>
+        <w:rPr>
+          <w:sz w:val="24"/>
+          <w:szCs w:val="24"/>
+        </w:rPr>
+      </w:pPr>
     </w:p>
     <w:p>
       <w:pPr>
@@ -2536,7 +3189,340 @@
         </w:rPr>
       </w:pPr>
     </w:p>
-    <w:p/>
+    <w:p>
+      <w:pPr>
+        <w:pStyle w:val="p1"/>
+        <w:rPr>
+          <w:sz w:val="24"/>
+          <w:szCs w:val="24"/>
+        </w:rPr>
+      </w:pPr>
+      <w:r>
+        <w:rPr>
+          <w:noProof/>
+        </w:rPr>
+        <w:drawing>
+          <wp:inline distT="0" distB="0" distL="0" distR="0" wp14:anchorId="76B4B51A" wp14:editId="0D9496B1">
+            <wp:extent cx="4400000" cy="2019048"/>
+            <wp:effectExtent l="0" t="0" r="635" b="635"/>
+            <wp:docPr id="1" name="Picture 1"/>
+            <wp:cNvGraphicFramePr>
+              <a:graphicFrameLocks xmlns:a="http://schemas.openxmlformats.org/drawingml/2006/main" noChangeAspect="1"/>
+            </wp:cNvGraphicFramePr>
+            <a:graphic xmlns:a="http://schemas.openxmlformats.org/drawingml/2006/main">
+              <a:graphicData uri="http://schemas.openxmlformats.org/drawingml/2006/picture">
+                <pic:pic xmlns:pic="http://schemas.openxmlformats.org/drawingml/2006/picture">
+                  <pic:nvPicPr>
+                    <pic:cNvPr id="1" name=""/>
+                    <pic:cNvPicPr/>
+                  </pic:nvPicPr>
+                  <pic:blipFill>
+                    <a:blip r:embed="rId6"/>
+                    <a:stretch>
+                      <a:fillRect/>
+                    </a:stretch>
+                  </pic:blipFill>
+                  <pic:spPr>
+                    <a:xfrm>
+                      <a:off x="0" y="0"/>
+                      <a:ext cx="4400000" cy="2019048"/>
+                    </a:xfrm>
+                    <a:prstGeom prst="rect">
+                      <a:avLst/>
+                    </a:prstGeom>
+                  </pic:spPr>
+                </pic:pic>
+              </a:graphicData>
+            </a:graphic>
+          </wp:inline>
+        </w:drawing>
+      </w:r>
+    </w:p>
+    <w:p>
+      <w:pPr>
+        <w:pStyle w:val="p1"/>
+        <w:rPr>
+          <w:sz w:val="24"/>
+          <w:szCs w:val="24"/>
+        </w:rPr>
+      </w:pPr>
+    </w:p>
+    <w:p>
+      <w:r>
+        <w:rPr>
+          <w:rFonts w:ascii="Courier New" w:hAnsi="Courier New" w:cs="Courier New"/>
+          <w:color w:val="941EDF"/>
+        </w:rPr>
+        <w:t>public</w:t>
+      </w:r>
+      <w:r>
+        <w:rPr>
+          <w:rFonts w:ascii="Courier New" w:hAnsi="Courier New" w:cs="Courier New"/>
+          <w:color w:val="000000"/>
+        </w:rPr>
+        <w:t xml:space="preserve"> </w:t>
+      </w:r>
+      <w:r>
+        <w:rPr>
+          <w:rFonts w:ascii="Courier New" w:hAnsi="Courier New" w:cs="Courier New"/>
+          <w:color w:val="941EDF"/>
+        </w:rPr>
+        <w:t>class</w:t>
+      </w:r>
+      <w:r>
+        <w:rPr>
+          <w:rFonts w:ascii="Courier New" w:hAnsi="Courier New" w:cs="Courier New"/>
+          <w:color w:val="000000"/>
+        </w:rPr>
+        <w:t xml:space="preserve"> </w:t>
+      </w:r>
+      <w:proofErr w:type="spellStart"/>
+      <w:r>
+        <w:rPr>
+          <w:rFonts w:ascii="Courier New" w:hAnsi="Courier New" w:cs="Courier New"/>
+          <w:color w:val="000000"/>
+        </w:rPr>
+        <w:t>HashTest</w:t>
+      </w:r>
+      <w:proofErr w:type="spellEnd"/>
+      <w:r>
+        <w:rPr>
+          <w:rFonts w:ascii="Courier New" w:hAnsi="Courier New" w:cs="Courier New"/>
+          <w:color w:val="000000"/>
+        </w:rPr>
+        <w:t xml:space="preserve"> {</w:t>
+      </w:r>
+      <w:r>
+        <w:rPr>
+          <w:rFonts w:ascii="Courier New" w:hAnsi="Courier New" w:cs="Courier New"/>
+          <w:color w:val="000000"/>
+        </w:rPr>
+        <w:br/>
+        <w:t xml:space="preserve">   </w:t>
+      </w:r>
+      <w:r>
+        <w:rPr>
+          <w:rFonts w:ascii="Courier New" w:hAnsi="Courier New" w:cs="Courier New"/>
+          <w:color w:val="941EDF"/>
+        </w:rPr>
+        <w:t>public</w:t>
+      </w:r>
+      <w:r>
+        <w:rPr>
+          <w:rFonts w:ascii="Courier New" w:hAnsi="Courier New" w:cs="Courier New"/>
+          <w:color w:val="000000"/>
+        </w:rPr>
+        <w:t xml:space="preserve"> </w:t>
+      </w:r>
+      <w:r>
+        <w:rPr>
+          <w:rFonts w:ascii="Courier New" w:hAnsi="Courier New" w:cs="Courier New"/>
+          <w:color w:val="941EDF"/>
+        </w:rPr>
+        <w:t>static</w:t>
+      </w:r>
+      <w:r>
+        <w:rPr>
+          <w:rFonts w:ascii="Courier New" w:hAnsi="Courier New" w:cs="Courier New"/>
+          <w:color w:val="000000"/>
+        </w:rPr>
+        <w:t xml:space="preserve"> </w:t>
+      </w:r>
+      <w:r>
+        <w:rPr>
+          <w:rFonts w:ascii="Courier New" w:hAnsi="Courier New" w:cs="Courier New"/>
+          <w:color w:val="941EDF"/>
+        </w:rPr>
+        <w:t>void</w:t>
+      </w:r>
+      <w:r>
+        <w:rPr>
+          <w:rFonts w:ascii="Courier New" w:hAnsi="Courier New" w:cs="Courier New"/>
+          <w:color w:val="000000"/>
+        </w:rPr>
+        <w:t xml:space="preserve"> main(String[] </w:t>
+      </w:r>
+      <w:proofErr w:type="spellStart"/>
+      <w:r>
+        <w:rPr>
+          <w:rFonts w:ascii="Courier New" w:hAnsi="Courier New" w:cs="Courier New"/>
+          <w:color w:val="000000"/>
+        </w:rPr>
+        <w:t>args</w:t>
+      </w:r>
+      <w:proofErr w:type="spellEnd"/>
+      <w:r>
+        <w:rPr>
+          <w:rFonts w:ascii="Courier New" w:hAnsi="Courier New" w:cs="Courier New"/>
+          <w:color w:val="000000"/>
+        </w:rPr>
+        <w:t xml:space="preserve">) </w:t>
+      </w:r>
+      <w:r>
+        <w:rPr>
+          <w:rFonts w:ascii="Courier New" w:hAnsi="Courier New" w:cs="Courier New"/>
+          <w:color w:val="000000"/>
+        </w:rPr>
+        <w:br/>
+        <w:t xml:space="preserve">   {</w:t>
+      </w:r>
+      <w:r>
+        <w:rPr>
+          <w:rFonts w:ascii="Courier New" w:hAnsi="Courier New" w:cs="Courier New"/>
+          <w:color w:val="000000"/>
+        </w:rPr>
+        <w:br/>
+        <w:t xml:space="preserve">     </w:t>
+      </w:r>
+      <w:r>
+        <w:rPr>
+          <w:rFonts w:ascii="Courier New" w:hAnsi="Courier New" w:cs="Courier New"/>
+          <w:color w:val="000000"/>
+        </w:rPr>
+        <w:br/>
+        <w:t xml:space="preserve">      String </w:t>
+      </w:r>
+      <w:proofErr w:type="spellStart"/>
+      <w:r>
+        <w:rPr>
+          <w:rFonts w:ascii="Courier New" w:hAnsi="Courier New" w:cs="Courier New"/>
+          <w:color w:val="000000"/>
+        </w:rPr>
+        <w:t>str</w:t>
+      </w:r>
+      <w:proofErr w:type="spellEnd"/>
+      <w:r>
+        <w:rPr>
+          <w:rFonts w:ascii="Courier New" w:hAnsi="Courier New" w:cs="Courier New"/>
+          <w:color w:val="000000"/>
+        </w:rPr>
+        <w:t>=</w:t>
+      </w:r>
+      <w:r>
+        <w:rPr>
+          <w:rFonts w:ascii="Courier New" w:hAnsi="Courier New" w:cs="Courier New"/>
+          <w:color w:val="00CB00"/>
+        </w:rPr>
+        <w:t>"Aa"</w:t>
+      </w:r>
+      <w:r>
+        <w:rPr>
+          <w:rFonts w:ascii="Courier New" w:hAnsi="Courier New" w:cs="Courier New"/>
+          <w:color w:val="000000"/>
+        </w:rPr>
+        <w:t>;</w:t>
+      </w:r>
+      <w:r>
+        <w:rPr>
+          <w:rFonts w:ascii="Courier New" w:hAnsi="Courier New" w:cs="Courier New"/>
+          <w:color w:val="000000"/>
+        </w:rPr>
+        <w:br/>
+        <w:t xml:space="preserve">      String str2=</w:t>
+      </w:r>
+      <w:r>
+        <w:rPr>
+          <w:rFonts w:ascii="Courier New" w:hAnsi="Courier New" w:cs="Courier New"/>
+          <w:color w:val="00CB00"/>
+        </w:rPr>
+        <w:t>"BB"</w:t>
+      </w:r>
+      <w:r>
+        <w:rPr>
+          <w:rFonts w:ascii="Courier New" w:hAnsi="Courier New" w:cs="Courier New"/>
+          <w:color w:val="000000"/>
+        </w:rPr>
+        <w:t>;</w:t>
+      </w:r>
+      <w:r>
+        <w:rPr>
+          <w:rFonts w:ascii="Courier New" w:hAnsi="Courier New" w:cs="Courier New"/>
+          <w:color w:val="000000"/>
+        </w:rPr>
+        <w:br/>
+        <w:t xml:space="preserve">      </w:t>
+      </w:r>
+      <w:proofErr w:type="spellStart"/>
+      <w:r>
+        <w:rPr>
+          <w:rFonts w:ascii="Courier New" w:hAnsi="Courier New" w:cs="Courier New"/>
+          <w:color w:val="000000"/>
+        </w:rPr>
+        <w:t>System.out.println</w:t>
+      </w:r>
+      <w:proofErr w:type="spellEnd"/>
+      <w:r>
+        <w:rPr>
+          <w:rFonts w:ascii="Courier New" w:hAnsi="Courier New" w:cs="Courier New"/>
+          <w:color w:val="000000"/>
+        </w:rPr>
+        <w:t>(</w:t>
+      </w:r>
+      <w:proofErr w:type="spellStart"/>
+      <w:r>
+        <w:rPr>
+          <w:rFonts w:ascii="Courier New" w:hAnsi="Courier New" w:cs="Courier New"/>
+          <w:color w:val="000000"/>
+        </w:rPr>
+        <w:t>str.hashCode</w:t>
+      </w:r>
+      <w:proofErr w:type="spellEnd"/>
+      <w:r>
+        <w:rPr>
+          <w:rFonts w:ascii="Courier New" w:hAnsi="Courier New" w:cs="Courier New"/>
+          <w:color w:val="000000"/>
+        </w:rPr>
+        <w:t>());</w:t>
+      </w:r>
+      <w:r>
+        <w:rPr>
+          <w:rFonts w:ascii="Courier New" w:hAnsi="Courier New" w:cs="Courier New"/>
+          <w:color w:val="000000"/>
+        </w:rPr>
+        <w:br/>
+        <w:t xml:space="preserve">      </w:t>
+      </w:r>
+      <w:proofErr w:type="spellStart"/>
+      <w:r>
+        <w:rPr>
+          <w:rFonts w:ascii="Courier New" w:hAnsi="Courier New" w:cs="Courier New"/>
+          <w:color w:val="000000"/>
+        </w:rPr>
+        <w:t>System.out.println</w:t>
+      </w:r>
+      <w:proofErr w:type="spellEnd"/>
+      <w:r>
+        <w:rPr>
+          <w:rFonts w:ascii="Courier New" w:hAnsi="Courier New" w:cs="Courier New"/>
+          <w:color w:val="000000"/>
+        </w:rPr>
+        <w:t>(str2.hashCode());</w:t>
+      </w:r>
+      <w:r>
+        <w:rPr>
+          <w:rFonts w:ascii="Courier New" w:hAnsi="Courier New" w:cs="Courier New"/>
+          <w:color w:val="000000"/>
+        </w:rPr>
+        <w:br/>
+        <w:t xml:space="preserve">     </w:t>
+      </w:r>
+      <w:r>
+        <w:rPr>
+          <w:rFonts w:ascii="Courier New" w:hAnsi="Courier New" w:cs="Courier New"/>
+          <w:color w:val="000000"/>
+        </w:rPr>
+        <w:br/>
+        <w:t xml:space="preserve">   }</w:t>
+      </w:r>
+      <w:r>
+        <w:rPr>
+          <w:rFonts w:ascii="Courier New" w:hAnsi="Courier New" w:cs="Courier New"/>
+          <w:color w:val="000000"/>
+        </w:rPr>
+        <w:br/>
+        <w:t>}</w:t>
+      </w:r>
+    </w:p>
     <w:sectPr>
       <w:pgSz w:w="12240" w:h="15840"/>
       <w:pgMar w:top="1440" w:right="1440" w:bottom="1440" w:left="1440" w:header="720" w:footer="720" w:gutter="0"/>

</xml_diff>